<commit_message>
Created Preliminary results for Final Project
</commit_message>
<xml_diff>
--- a/Final Project/CRP 5680 Final Project Proposal.docx
+++ b/Final Project/CRP 5680 Final Project Proposal.docx
@@ -220,23 +220,7 @@
     <w:p/>
     <w:p>
       <w:r>
-        <w:t xml:space="preserve">Severe flood events pose a threat to </w:t>
-      </w:r>
-      <w:commentRangeStart w:id="0"/>
-      <w:r>
-        <w:t xml:space="preserve">coastal cities </w:t>
-      </w:r>
-      <w:commentRangeEnd w:id="0"/>
-      <w:r>
-        <w:rPr>
-          <w:rStyle w:val="CommentReference"/>
-          <w:sz w:val="24"/>
-          <w:szCs w:val="24"/>
-        </w:rPr>
-        <w:commentReference w:id="0"/>
-      </w:r>
-      <w:r>
-        <w:t xml:space="preserve">and are anticipated to become worse under a changing climate. </w:t>
+        <w:t xml:space="preserve">Severe flood events pose a threat to coastal cities and are anticipated to become worse under a changing climate. </w:t>
       </w:r>
       <w:r>
         <w:t xml:space="preserve">In the United States, spatial flood risk is officially delineated through flood </w:t>
@@ -381,10 +365,7 @@
         <w:t xml:space="preserve">understand the urban characteristics of the city of Baltimore. </w:t>
       </w:r>
       <w:r>
-        <w:t>The independent variables of this study</w:t>
-      </w:r>
-      <w:r>
-        <w:t xml:space="preserve"> will </w:t>
+        <w:t xml:space="preserve">The independent variables of this study will </w:t>
       </w:r>
       <w:r>
         <w:t>be</w:t>
@@ -419,7 +400,7 @@
       <w:r>
         <w:t xml:space="preserve"> dataset can be found here: </w:t>
       </w:r>
-      <w:hyperlink r:id="rId9" w:history="1">
+      <w:hyperlink r:id="rId5" w:anchor="FEMARiskMap" w:history="1">
         <w:r>
           <w:rPr>
             <w:rStyle w:val="Hyperlink"/>
@@ -481,17 +462,11 @@
         <w:t xml:space="preserve"> bodies of water, I anticipate there to be spatial dependence among the spatial datasets.</w:t>
       </w:r>
       <w:r>
-        <w:t xml:space="preserve"> </w:t>
-      </w:r>
-      <w:r>
-        <w:t xml:space="preserve">I will assign spatial weights to the flood exposure dependent variable to </w:t>
+        <w:t xml:space="preserve"> I will assign spatial weights to the flood exposure dependent variable to </w:t>
       </w:r>
       <w:r>
         <w:lastRenderedPageBreak/>
-        <w:t xml:space="preserve">incorporate a spatial lag estimate within these models. </w:t>
-      </w:r>
-      <w:r>
-        <w:t xml:space="preserve"> </w:t>
+        <w:t xml:space="preserve">incorporate a spatial lag estimate within these models.  </w:t>
       </w:r>
       <w:r>
         <w:t xml:space="preserve">Spatial autocorrelation is expected to be present in urban flood risk based on the delineation of the floodplain. The need to account for spatial heterogeneity is better handled with a GWR approach </w:t>
@@ -574,7 +549,7 @@
       <w:r>
         <w:t xml:space="preserve">(3), 333–348. </w:t>
       </w:r>
-      <w:hyperlink r:id="rId10" w:history="1">
+      <w:hyperlink r:id="rId6" w:history="1">
         <w:r>
           <w:rPr>
             <w:rStyle w:val="Hyperlink"/>
@@ -611,7 +586,7 @@
       <w:r>
         <w:t xml:space="preserve">(3), 288–304. </w:t>
       </w:r>
-      <w:hyperlink r:id="rId11" w:history="1">
+      <w:hyperlink r:id="rId7" w:history="1">
         <w:r>
           <w:rPr>
             <w:rStyle w:val="Hyperlink"/>
@@ -672,7 +647,7 @@
       <w:r>
         <w:t xml:space="preserve">, 112982. </w:t>
       </w:r>
-      <w:hyperlink r:id="rId12" w:history="1">
+      <w:hyperlink r:id="rId8" w:history="1">
         <w:r>
           <w:rPr>
             <w:rStyle w:val="Hyperlink"/>
@@ -717,7 +692,7 @@
       <w:r>
         <w:t xml:space="preserve">(2), 311–323. </w:t>
       </w:r>
-      <w:hyperlink r:id="rId13" w:history="1">
+      <w:hyperlink r:id="rId9" w:history="1">
         <w:r>
           <w:rPr>
             <w:rStyle w:val="Hyperlink"/>
@@ -762,7 +737,7 @@
       <w:r>
         <w:t xml:space="preserve">(2), 242–261. </w:t>
       </w:r>
-      <w:hyperlink r:id="rId14" w:history="1">
+      <w:hyperlink r:id="rId10" w:history="1">
         <w:r>
           <w:rPr>
             <w:rStyle w:val="Hyperlink"/>
@@ -779,24 +754,12 @@
         <w:lastRenderedPageBreak/>
         <w:t xml:space="preserve">EPA (2021). Climate change indicators: coastal flooding. </w:t>
       </w:r>
-      <w:hyperlink r:id="rId15" w:history="1">
+      <w:hyperlink r:id="rId11" w:history="1">
         <w:r>
           <w:rPr>
             <w:rStyle w:val="Hyperlink"/>
           </w:rPr>
-          <w:t>https://www.epa.gov/climate-</w:t>
-        </w:r>
-        <w:r>
-          <w:rPr>
-            <w:rStyle w:val="Hyperlink"/>
-          </w:rPr>
-          <w:t>i</w:t>
-        </w:r>
-        <w:r>
-          <w:rPr>
-            <w:rStyle w:val="Hyperlink"/>
-          </w:rPr>
-          <w:t>ndicators/climate-change-indicators-coastal-flooding</w:t>
+          <w:t>https://www.epa.gov/climate-indicators/climate-change-indicators-coastal-flooding</w:t>
         </w:r>
       </w:hyperlink>
       <w:r>
@@ -839,7 +802,7 @@
       <w:r>
         <w:t xml:space="preserve">, 101117. </w:t>
       </w:r>
-      <w:hyperlink r:id="rId16" w:history="1">
+      <w:hyperlink r:id="rId12" w:history="1">
         <w:r>
           <w:rPr>
             <w:rStyle w:val="Hyperlink"/>
@@ -876,7 +839,7 @@
       <w:r>
         <w:t xml:space="preserve">(2), 524–537. </w:t>
       </w:r>
-      <w:hyperlink r:id="rId17" w:history="1">
+      <w:hyperlink r:id="rId13" w:history="1">
         <w:r>
           <w:rPr>
             <w:rStyle w:val="Hyperlink"/>
@@ -913,7 +876,7 @@
       <w:r>
         <w:t xml:space="preserve">(8). </w:t>
       </w:r>
-      <w:hyperlink r:id="rId18" w:history="1">
+      <w:hyperlink r:id="rId14" w:history="1">
         <w:r>
           <w:rPr>
             <w:rStyle w:val="Hyperlink"/>
@@ -963,7 +926,7 @@
       <w:r>
         <w:t xml:space="preserve">(3), 473–495. </w:t>
       </w:r>
-      <w:hyperlink r:id="rId19" w:history="1">
+      <w:hyperlink r:id="rId15" w:history="1">
         <w:r>
           <w:rPr>
             <w:rStyle w:val="Hyperlink"/>
@@ -1005,7 +968,7 @@
       <w:r>
         <w:t xml:space="preserve">, 104417. </w:t>
       </w:r>
-      <w:hyperlink r:id="rId20" w:history="1">
+      <w:hyperlink r:id="rId16" w:history="1">
         <w:r>
           <w:rPr>
             <w:rStyle w:val="Hyperlink"/>
@@ -1046,7 +1009,7 @@
       <w:r>
         <w:t xml:space="preserve">, 113287. </w:t>
       </w:r>
-      <w:hyperlink r:id="rId21" w:history="1">
+      <w:hyperlink r:id="rId17" w:history="1">
         <w:r>
           <w:rPr>
             <w:rStyle w:val="Hyperlink"/>
@@ -1068,46 +1031,6 @@
 </w:document>
 </file>
 
-<file path=word/comments.xml><?xml version="1.0" encoding="utf-8"?>
-<w:comments xmlns:wpc="http://schemas.microsoft.com/office/word/2010/wordprocessingCanvas" xmlns:cx="http://schemas.microsoft.com/office/drawing/2014/chartex" xmlns:cx1="http://schemas.microsoft.com/office/drawing/2015/9/8/chartex" xmlns:cx2="http://schemas.microsoft.com/office/drawing/2015/10/21/chartex" xmlns:cx3="http://schemas.microsoft.com/office/drawing/2016/5/9/chartex" xmlns:cx4="http://schemas.microsoft.com/office/drawing/2016/5/10/chartex" xmlns:cx5="http://schemas.microsoft.com/office/drawing/2016/5/11/chartex" xmlns:cx6="http://schemas.microsoft.com/office/drawing/2016/5/12/chartex" xmlns:cx7="http://schemas.microsoft.com/office/drawing/2016/5/13/chartex" xmlns:cx8="http://schemas.microsoft.com/office/drawing/2016/5/14/chartex" xmlns:mc="http://schemas.openxmlformats.org/markup-compatibility/2006" xmlns:aink="http://schemas.microsoft.com/office/drawing/2016/ink" xmlns:am3d="http://schemas.microsoft.com/office/drawing/2017/model3d" xmlns:o="urn:schemas-microsoft-com:office:office" xmlns:oel="http://schemas.microsoft.com/office/2019/extlst" xmlns:r="http://schemas.openxmlformats.org/officeDocument/2006/relationships" xmlns:m="http://schemas.openxmlformats.org/officeDocument/2006/math" xmlns:v="urn:schemas-microsoft-com:vml" xmlns:wp14="http://schemas.microsoft.com/office/word/2010/wordprocessingDrawing" xmlns:wp="http://schemas.openxmlformats.org/drawingml/2006/wordprocessingDrawing" xmlns:w10="urn:schemas-microsoft-com:office:word" xmlns:w="http://schemas.openxmlformats.org/wordprocessingml/2006/main" xmlns:w14="http://schemas.microsoft.com/office/word/2010/wordml" xmlns:w15="http://schemas.microsoft.com/office/word/2012/wordml" xmlns:w16cex="http://schemas.microsoft.com/office/word/2018/wordml/cex" xmlns:w16cid="http://schemas.microsoft.com/office/word/2016/wordml/cid" xmlns:w16="http://schemas.microsoft.com/office/word/2018/wordml" xmlns:w16du="http://schemas.microsoft.com/office/word/2023/wordml/word16du" xmlns:w16sdtdh="http://schemas.microsoft.com/office/word/2020/wordml/sdtdatahash" xmlns:w16se="http://schemas.microsoft.com/office/word/2015/wordml/symex" xmlns:wpg="http://schemas.microsoft.com/office/word/2010/wordprocessingGroup" xmlns:wpi="http://schemas.microsoft.com/office/word/2010/wordprocessingInk" xmlns:wne="http://schemas.microsoft.com/office/word/2006/wordml" xmlns:wps="http://schemas.microsoft.com/office/word/2010/wordprocessingShape" mc:Ignorable="w14 w15 w16se w16cid w16 w16cex w16sdtdh wp14">
-  <w:comment w:id="0" w:author="Vivek Srikrishnan" w:date="2022-10-15T16:41:00Z" w:initials="VS">
-    <w:p>
-      <w:r>
-        <w:rPr>
-          <w:rStyle w:val="CommentReference"/>
-        </w:rPr>
-        <w:annotationRef/>
-      </w:r>
-      <w:r>
-        <w:rPr>
-          <w:sz w:val="20"/>
-          <w:szCs w:val="20"/>
-        </w:rPr>
-        <w:t>This feels redundant. Why not just say “coastal cities”?</w:t>
-      </w:r>
-    </w:p>
-  </w:comment>
-</w:comments>
-</file>
-
-<file path=word/commentsExtended.xml><?xml version="1.0" encoding="utf-8"?>
-<w15:commentsEx xmlns:wpc="http://schemas.microsoft.com/office/word/2010/wordprocessingCanvas" xmlns:cx="http://schemas.microsoft.com/office/drawing/2014/chartex" xmlns:cx1="http://schemas.microsoft.com/office/drawing/2015/9/8/chartex" xmlns:cx2="http://schemas.microsoft.com/office/drawing/2015/10/21/chartex" xmlns:cx3="http://schemas.microsoft.com/office/drawing/2016/5/9/chartex" xmlns:cx4="http://schemas.microsoft.com/office/drawing/2016/5/10/chartex" xmlns:cx5="http://schemas.microsoft.com/office/drawing/2016/5/11/chartex" xmlns:cx6="http://schemas.microsoft.com/office/drawing/2016/5/12/chartex" xmlns:cx7="http://schemas.microsoft.com/office/drawing/2016/5/13/chartex" xmlns:cx8="http://schemas.microsoft.com/office/drawing/2016/5/14/chartex" xmlns:mc="http://schemas.openxmlformats.org/markup-compatibility/2006" xmlns:aink="http://schemas.microsoft.com/office/drawing/2016/ink" xmlns:am3d="http://schemas.microsoft.com/office/drawing/2017/model3d" xmlns:o="urn:schemas-microsoft-com:office:office" xmlns:oel="http://schemas.microsoft.com/office/2019/extlst" xmlns:r="http://schemas.openxmlformats.org/officeDocument/2006/relationships" xmlns:m="http://schemas.openxmlformats.org/officeDocument/2006/math" xmlns:v="urn:schemas-microsoft-com:vml" xmlns:wp14="http://schemas.microsoft.com/office/word/2010/wordprocessingDrawing" xmlns:wp="http://schemas.openxmlformats.org/drawingml/2006/wordprocessingDrawing" xmlns:w10="urn:schemas-microsoft-com:office:word" xmlns:w="http://schemas.openxmlformats.org/wordprocessingml/2006/main" xmlns:w14="http://schemas.microsoft.com/office/word/2010/wordml" xmlns:w15="http://schemas.microsoft.com/office/word/2012/wordml" xmlns:w16cex="http://schemas.microsoft.com/office/word/2018/wordml/cex" xmlns:w16cid="http://schemas.microsoft.com/office/word/2016/wordml/cid" xmlns:w16="http://schemas.microsoft.com/office/word/2018/wordml" xmlns:w16du="http://schemas.microsoft.com/office/word/2023/wordml/word16du" xmlns:w16sdtdh="http://schemas.microsoft.com/office/word/2020/wordml/sdtdatahash" xmlns:w16se="http://schemas.microsoft.com/office/word/2015/wordml/symex" xmlns:wpg="http://schemas.microsoft.com/office/word/2010/wordprocessingGroup" xmlns:wpi="http://schemas.microsoft.com/office/word/2010/wordprocessingInk" xmlns:wne="http://schemas.microsoft.com/office/word/2006/wordml" xmlns:wps="http://schemas.microsoft.com/office/word/2010/wordprocessingShape" mc:Ignorable="w14 w15 w16se w16cid w16 w16cex w16sdtdh wp14">
-  <w15:commentEx w15:paraId="33BB73AC" w15:done="1"/>
-</w15:commentsEx>
-</file>
-
-<file path=word/commentsExtensible.xml><?xml version="1.0" encoding="utf-8"?>
-<w16cex:commentsExtensible xmlns:wpc="http://schemas.microsoft.com/office/word/2010/wordprocessingCanvas" xmlns:cx="http://schemas.microsoft.com/office/drawing/2014/chartex" xmlns:cx1="http://schemas.microsoft.com/office/drawing/2015/9/8/chartex" xmlns:cx2="http://schemas.microsoft.com/office/drawing/2015/10/21/chartex" xmlns:cx3="http://schemas.microsoft.com/office/drawing/2016/5/9/chartex" xmlns:cx4="http://schemas.microsoft.com/office/drawing/2016/5/10/chartex" xmlns:cx5="http://schemas.microsoft.com/office/drawing/2016/5/11/chartex" xmlns:cx6="http://schemas.microsoft.com/office/drawing/2016/5/12/chartex" xmlns:cx7="http://schemas.microsoft.com/office/drawing/2016/5/13/chartex" xmlns:cx8="http://schemas.microsoft.com/office/drawing/2016/5/14/chartex" xmlns:mc="http://schemas.openxmlformats.org/markup-compatibility/2006" xmlns:aink="http://schemas.microsoft.com/office/drawing/2016/ink" xmlns:am3d="http://schemas.microsoft.com/office/drawing/2017/model3d" xmlns:o="urn:schemas-microsoft-com:office:office" xmlns:oel="http://schemas.microsoft.com/office/2019/extlst" xmlns:r="http://schemas.openxmlformats.org/officeDocument/2006/relationships" xmlns:m="http://schemas.openxmlformats.org/officeDocument/2006/math" xmlns:v="urn:schemas-microsoft-com:vml" xmlns:wp14="http://schemas.microsoft.com/office/word/2010/wordprocessingDrawing" xmlns:wp="http://schemas.openxmlformats.org/drawingml/2006/wordprocessingDrawing" xmlns:w10="urn:schemas-microsoft-com:office:word" xmlns:w="http://schemas.openxmlformats.org/wordprocessingml/2006/main" xmlns:w14="http://schemas.microsoft.com/office/word/2010/wordml" xmlns:w15="http://schemas.microsoft.com/office/word/2012/wordml" xmlns:w16cex="http://schemas.microsoft.com/office/word/2018/wordml/cex" xmlns:w16cid="http://schemas.microsoft.com/office/word/2016/wordml/cid" xmlns:w16="http://schemas.microsoft.com/office/word/2018/wordml" xmlns:w16du="http://schemas.microsoft.com/office/word/2023/wordml/word16du" xmlns:w16sdtdh="http://schemas.microsoft.com/office/word/2020/wordml/sdtdatahash" xmlns:w16se="http://schemas.microsoft.com/office/word/2015/wordml/symex" xmlns:wpg="http://schemas.microsoft.com/office/word/2010/wordprocessingGroup" xmlns:wpi="http://schemas.microsoft.com/office/word/2010/wordprocessingInk" xmlns:wne="http://schemas.microsoft.com/office/word/2006/wordml" xmlns:wps="http://schemas.microsoft.com/office/word/2010/wordprocessingShape" mc:Ignorable="w14 w15 w16se w16cid w16 w16cex w16sdtdh wp14">
-  <w16cex:commentExtensible w16cex:durableId="26F56128" w16cex:dateUtc="2022-10-15T20:41:00Z"/>
-</w16cex:commentsExtensible>
-</file>
-
-<file path=word/commentsIds.xml><?xml version="1.0" encoding="utf-8"?>
-<w16cid:commentsIds xmlns:wpc="http://schemas.microsoft.com/office/word/2010/wordprocessingCanvas" xmlns:cx="http://schemas.microsoft.com/office/drawing/2014/chartex" xmlns:cx1="http://schemas.microsoft.com/office/drawing/2015/9/8/chartex" xmlns:cx2="http://schemas.microsoft.com/office/drawing/2015/10/21/chartex" xmlns:cx3="http://schemas.microsoft.com/office/drawing/2016/5/9/chartex" xmlns:cx4="http://schemas.microsoft.com/office/drawing/2016/5/10/chartex" xmlns:cx5="http://schemas.microsoft.com/office/drawing/2016/5/11/chartex" xmlns:cx6="http://schemas.microsoft.com/office/drawing/2016/5/12/chartex" xmlns:cx7="http://schemas.microsoft.com/office/drawing/2016/5/13/chartex" xmlns:cx8="http://schemas.microsoft.com/office/drawing/2016/5/14/chartex" xmlns:mc="http://schemas.openxmlformats.org/markup-compatibility/2006" xmlns:aink="http://schemas.microsoft.com/office/drawing/2016/ink" xmlns:am3d="http://schemas.microsoft.com/office/drawing/2017/model3d" xmlns:o="urn:schemas-microsoft-com:office:office" xmlns:oel="http://schemas.microsoft.com/office/2019/extlst" xmlns:r="http://schemas.openxmlformats.org/officeDocument/2006/relationships" xmlns:m="http://schemas.openxmlformats.org/officeDocument/2006/math" xmlns:v="urn:schemas-microsoft-com:vml" xmlns:wp14="http://schemas.microsoft.com/office/word/2010/wordprocessingDrawing" xmlns:wp="http://schemas.openxmlformats.org/drawingml/2006/wordprocessingDrawing" xmlns:w10="urn:schemas-microsoft-com:office:word" xmlns:w="http://schemas.openxmlformats.org/wordprocessingml/2006/main" xmlns:w14="http://schemas.microsoft.com/office/word/2010/wordml" xmlns:w15="http://schemas.microsoft.com/office/word/2012/wordml" xmlns:w16cex="http://schemas.microsoft.com/office/word/2018/wordml/cex" xmlns:w16cid="http://schemas.microsoft.com/office/word/2016/wordml/cid" xmlns:w16="http://schemas.microsoft.com/office/word/2018/wordml" xmlns:w16du="http://schemas.microsoft.com/office/word/2023/wordml/word16du" xmlns:w16sdtdh="http://schemas.microsoft.com/office/word/2020/wordml/sdtdatahash" xmlns:w16se="http://schemas.microsoft.com/office/word/2015/wordml/symex" xmlns:wpg="http://schemas.microsoft.com/office/word/2010/wordprocessingGroup" xmlns:wpi="http://schemas.microsoft.com/office/word/2010/wordprocessingInk" xmlns:wne="http://schemas.microsoft.com/office/word/2006/wordml" xmlns:wps="http://schemas.microsoft.com/office/word/2010/wordprocessingShape" mc:Ignorable="w14 w15 w16se w16cid w16 w16cex w16sdtdh wp14">
-  <w16cid:commentId w16cid:paraId="33BB73AC" w16cid:durableId="26F56128"/>
-</w16cid:commentsIds>
-</file>
-
 <file path=word/numbering.xml><?xml version="1.0" encoding="utf-8"?>
 <w:numbering xmlns:wpc="http://schemas.microsoft.com/office/word/2010/wordprocessingCanvas" xmlns:cx="http://schemas.microsoft.com/office/drawing/2014/chartex" xmlns:cx1="http://schemas.microsoft.com/office/drawing/2015/9/8/chartex" xmlns:cx2="http://schemas.microsoft.com/office/drawing/2015/10/21/chartex" xmlns:cx3="http://schemas.microsoft.com/office/drawing/2016/5/9/chartex" xmlns:cx4="http://schemas.microsoft.com/office/drawing/2016/5/10/chartex" xmlns:cx5="http://schemas.microsoft.com/office/drawing/2016/5/11/chartex" xmlns:cx6="http://schemas.microsoft.com/office/drawing/2016/5/12/chartex" xmlns:cx7="http://schemas.microsoft.com/office/drawing/2016/5/13/chartex" xmlns:cx8="http://schemas.microsoft.com/office/drawing/2016/5/14/chartex" xmlns:mc="http://schemas.openxmlformats.org/markup-compatibility/2006" xmlns:aink="http://schemas.microsoft.com/office/drawing/2016/ink" xmlns:am3d="http://schemas.microsoft.com/office/drawing/2017/model3d" xmlns:o="urn:schemas-microsoft-com:office:office" xmlns:oel="http://schemas.microsoft.com/office/2019/extlst" xmlns:r="http://schemas.openxmlformats.org/officeDocument/2006/relationships" xmlns:m="http://schemas.openxmlformats.org/officeDocument/2006/math" xmlns:v="urn:schemas-microsoft-com:vml" xmlns:wp14="http://schemas.microsoft.com/office/word/2010/wordprocessingDrawing" xmlns:wp="http://schemas.openxmlformats.org/drawingml/2006/wordprocessingDrawing" xmlns:w10="urn:schemas-microsoft-com:office:word" xmlns:w="http://schemas.openxmlformats.org/wordprocessingml/2006/main" xmlns:w14="http://schemas.microsoft.com/office/word/2010/wordml" xmlns:w15="http://schemas.microsoft.com/office/word/2012/wordml" xmlns:w16cex="http://schemas.microsoft.com/office/word/2018/wordml/cex" xmlns:w16cid="http://schemas.microsoft.com/office/word/2016/wordml/cid" xmlns:w16="http://schemas.microsoft.com/office/word/2018/wordml" xmlns:w16du="http://schemas.microsoft.com/office/word/2023/wordml/word16du" xmlns:w16sdtdh="http://schemas.microsoft.com/office/word/2020/wordml/sdtdatahash" xmlns:w16se="http://schemas.microsoft.com/office/word/2015/wordml/symex" xmlns:wpg="http://schemas.microsoft.com/office/word/2010/wordprocessingGroup" xmlns:wpi="http://schemas.microsoft.com/office/word/2010/wordprocessingInk" xmlns:wne="http://schemas.microsoft.com/office/word/2006/wordml" xmlns:wps="http://schemas.microsoft.com/office/word/2010/wordprocessingShape" mc:Ignorable="w14 w15 w16se w16cid w16 w16cex w16sdtdh wp14">
   <w:abstractNum w:abstractNumId="0" w15:restartNumberingAfterBreak="0">
@@ -1203,14 +1126,6 @@
     <w:abstractNumId w:val="0"/>
   </w:num>
 </w:numbering>
-</file>
-
-<file path=word/people.xml><?xml version="1.0" encoding="utf-8"?>
-<w15:people xmlns:wpc="http://schemas.microsoft.com/office/word/2010/wordprocessingCanvas" xmlns:cx="http://schemas.microsoft.com/office/drawing/2014/chartex" xmlns:cx1="http://schemas.microsoft.com/office/drawing/2015/9/8/chartex" xmlns:cx2="http://schemas.microsoft.com/office/drawing/2015/10/21/chartex" xmlns:cx3="http://schemas.microsoft.com/office/drawing/2016/5/9/chartex" xmlns:cx4="http://schemas.microsoft.com/office/drawing/2016/5/10/chartex" xmlns:cx5="http://schemas.microsoft.com/office/drawing/2016/5/11/chartex" xmlns:cx6="http://schemas.microsoft.com/office/drawing/2016/5/12/chartex" xmlns:cx7="http://schemas.microsoft.com/office/drawing/2016/5/13/chartex" xmlns:cx8="http://schemas.microsoft.com/office/drawing/2016/5/14/chartex" xmlns:mc="http://schemas.openxmlformats.org/markup-compatibility/2006" xmlns:aink="http://schemas.microsoft.com/office/drawing/2016/ink" xmlns:am3d="http://schemas.microsoft.com/office/drawing/2017/model3d" xmlns:o="urn:schemas-microsoft-com:office:office" xmlns:oel="http://schemas.microsoft.com/office/2019/extlst" xmlns:r="http://schemas.openxmlformats.org/officeDocument/2006/relationships" xmlns:m="http://schemas.openxmlformats.org/officeDocument/2006/math" xmlns:v="urn:schemas-microsoft-com:vml" xmlns:wp14="http://schemas.microsoft.com/office/word/2010/wordprocessingDrawing" xmlns:wp="http://schemas.openxmlformats.org/drawingml/2006/wordprocessingDrawing" xmlns:w10="urn:schemas-microsoft-com:office:word" xmlns:w="http://schemas.openxmlformats.org/wordprocessingml/2006/main" xmlns:w14="http://schemas.microsoft.com/office/word/2010/wordml" xmlns:w15="http://schemas.microsoft.com/office/word/2012/wordml" xmlns:w16cex="http://schemas.microsoft.com/office/word/2018/wordml/cex" xmlns:w16cid="http://schemas.microsoft.com/office/word/2016/wordml/cid" xmlns:w16="http://schemas.microsoft.com/office/word/2018/wordml" xmlns:w16du="http://schemas.microsoft.com/office/word/2023/wordml/word16du" xmlns:w16sdtdh="http://schemas.microsoft.com/office/word/2020/wordml/sdtdatahash" xmlns:w16se="http://schemas.microsoft.com/office/word/2015/wordml/symex" xmlns:wpg="http://schemas.microsoft.com/office/word/2010/wordprocessingGroup" xmlns:wpi="http://schemas.microsoft.com/office/word/2010/wordprocessingInk" xmlns:wne="http://schemas.microsoft.com/office/word/2006/wordml" xmlns:wps="http://schemas.microsoft.com/office/word/2010/wordprocessingShape" mc:Ignorable="w14 w15 w16se w16cid w16 w16cex w16sdtdh wp14">
-  <w15:person w15:author="Vivek Srikrishnan">
-    <w15:presenceInfo w15:providerId="AD" w15:userId="S::vs498@cornell.edu::f7dd0d35-499f-4795-ab8a-b5f862d3234d"/>
-  </w15:person>
-</w15:people>
 </file>
 
 <file path=word/styles.xml><?xml version="1.0" encoding="utf-8"?>
@@ -1613,6 +1528,7 @@
   <w:style w:type="character" w:default="1" w:styleId="DefaultParagraphFont">
     <w:name w:val="Default Paragraph Font"/>
     <w:uiPriority w:val="1"/>
+    <w:semiHidden/>
     <w:unhideWhenUsed/>
   </w:style>
   <w:style w:type="table" w:default="1" w:styleId="TableNormal">
@@ -1692,6 +1608,29 @@
     <w:rPr>
       <w:color w:val="954F72" w:themeColor="followedHyperlink"/>
       <w:u w:val="single"/>
+    </w:rPr>
+  </w:style>
+  <w:style w:type="paragraph" w:styleId="CommentText">
+    <w:name w:val="annotation text"/>
+    <w:basedOn w:val="Normal"/>
+    <w:link w:val="CommentTextChar"/>
+    <w:uiPriority w:val="99"/>
+    <w:semiHidden/>
+    <w:unhideWhenUsed/>
+    <w:rPr>
+      <w:sz w:val="20"/>
+      <w:szCs w:val="20"/>
+    </w:rPr>
+  </w:style>
+  <w:style w:type="character" w:customStyle="1" w:styleId="CommentTextChar">
+    <w:name w:val="Comment Text Char"/>
+    <w:basedOn w:val="DefaultParagraphFont"/>
+    <w:link w:val="CommentText"/>
+    <w:uiPriority w:val="99"/>
+    <w:semiHidden/>
+    <w:rPr>
+      <w:sz w:val="20"/>
+      <w:szCs w:val="20"/>
     </w:rPr>
   </w:style>
 </w:styles>

</xml_diff>